<commit_message>
mouse movements added and document update
</commit_message>
<xml_diff>
--- a/Document.docx
+++ b/Document.docx
@@ -57,6 +57,8 @@
           </wp:inline>
         </w:drawing>
       </w:r>
+      <w:bookmarkStart w:id="0" w:name="_GoBack"/>
+      <w:bookmarkEnd w:id="0"/>
     </w:p>
     <w:p/>
     <w:p/>
@@ -198,114 +200,171 @@
       <w:pPr>
         <w:jc w:val="center"/>
       </w:pPr>
-    </w:p>
-    <w:p>
-      <w:pPr>
-        <w:jc w:val="center"/>
-      </w:pPr>
-    </w:p>
-    <w:p>
-      <w:pPr>
-        <w:jc w:val="center"/>
-      </w:pPr>
-    </w:p>
-    <w:p>
-      <w:pPr>
-        <w:jc w:val="center"/>
-      </w:pPr>
-    </w:p>
-    <w:p>
-      <w:pPr>
-        <w:jc w:val="center"/>
-      </w:pPr>
-      <w:r>
-        <w:t>o Portada</w:t>
-      </w:r>
-    </w:p>
-    <w:p>
-      <w:pPr>
-        <w:jc w:val="center"/>
-      </w:pPr>
-      <w:r>
-        <w:t xml:space="preserve"> o Índice </w:t>
-      </w:r>
-    </w:p>
-    <w:p>
-      <w:pPr>
-        <w:jc w:val="center"/>
-      </w:pPr>
-      <w:r>
-        <w:t xml:space="preserve">o Descripción del proyecto (este documento) </w:t>
-      </w:r>
-    </w:p>
-    <w:p>
-      <w:pPr>
-        <w:jc w:val="center"/>
-      </w:pPr>
-      <w:r>
-        <w:t xml:space="preserve">o Arquitectura de la aplicación y su descripción </w:t>
-      </w:r>
-    </w:p>
-    <w:p>
-      <w:pPr>
-        <w:jc w:val="center"/>
-      </w:pPr>
-      <w:r>
-        <w:t xml:space="preserve">o Implementación (código fuente) </w:t>
-      </w:r>
-    </w:p>
-    <w:p>
-      <w:pPr>
-        <w:jc w:val="center"/>
-      </w:pPr>
-      <w:bookmarkStart w:id="0" w:name="_GoBack"/>
-      <w:bookmarkEnd w:id="0"/>
-      <w:r>
-        <w:t xml:space="preserve">o Manual de usuario de la aplicación, incluyendo casos de usos con </w:t>
+      <w:r>
+        <w:t>Índice</w:t>
+      </w:r>
+    </w:p>
+    <w:p>
+      <w:pPr>
+        <w:jc w:val="center"/>
+      </w:pPr>
+    </w:p>
+    <w:p>
+      <w:pPr>
+        <w:jc w:val="center"/>
+      </w:pPr>
+    </w:p>
+    <w:p>
+      <w:r>
+        <w:t>Descripción ………………………………………………………………………………………………………………………………… 1</w:t>
+      </w:r>
+    </w:p>
+    <w:p/>
+    <w:p>
+      <w:r>
+        <w:t>Arquitectura de la aplicación y su descripción ……………………………………………………………………………. 2</w:t>
+      </w:r>
+    </w:p>
+    <w:p/>
+    <w:p>
+      <w:r>
+        <w:t>Implementación (código fuente) ………………………………………………………………………………………………… 3</w:t>
+      </w:r>
+    </w:p>
+    <w:p/>
+    <w:p>
+      <w:r>
+        <w:t>Manual de usuario de la aplicación ……………………………………………………………………………………………..4</w:t>
+      </w:r>
+    </w:p>
+    <w:p/>
+    <w:p>
+      <w:pPr>
+        <w:jc w:val="center"/>
+      </w:pPr>
+    </w:p>
+    <w:p>
+      <w:pPr>
+        <w:jc w:val="center"/>
+      </w:pPr>
+    </w:p>
+    <w:p>
+      <w:pPr>
+        <w:jc w:val="center"/>
+      </w:pPr>
+    </w:p>
+    <w:p>
+      <w:pPr>
+        <w:jc w:val="center"/>
+      </w:pPr>
+    </w:p>
+    <w:p>
+      <w:pPr>
+        <w:jc w:val="center"/>
+      </w:pPr>
+    </w:p>
+    <w:p>
+      <w:pPr>
+        <w:jc w:val="center"/>
+      </w:pPr>
+    </w:p>
+    <w:p>
+      <w:pPr>
+        <w:jc w:val="center"/>
+      </w:pPr>
+    </w:p>
+    <w:p>
+      <w:pPr>
+        <w:jc w:val="center"/>
+      </w:pPr>
+    </w:p>
+    <w:p>
+      <w:pPr>
+        <w:jc w:val="center"/>
+      </w:pPr>
+    </w:p>
+    <w:p>
+      <w:pPr>
+        <w:jc w:val="center"/>
+      </w:pPr>
+    </w:p>
+    <w:p>
+      <w:pPr>
+        <w:jc w:val="center"/>
+      </w:pPr>
+    </w:p>
+    <w:p>
+      <w:pPr>
+        <w:jc w:val="center"/>
+      </w:pPr>
+    </w:p>
+    <w:p>
+      <w:pPr>
+        <w:jc w:val="center"/>
+      </w:pPr>
+    </w:p>
+    <w:p>
+      <w:pPr>
+        <w:jc w:val="center"/>
+      </w:pPr>
+    </w:p>
+    <w:p>
+      <w:pPr>
+        <w:jc w:val="center"/>
+      </w:pPr>
+    </w:p>
+    <w:p>
+      <w:pPr>
+        <w:jc w:val="center"/>
+      </w:pPr>
+    </w:p>
+    <w:p>
+      <w:pPr>
+        <w:rPr>
+          <w:b/>
+        </w:rPr>
+      </w:pPr>
+      <w:r>
+        <w:rPr>
+          <w:b/>
+        </w:rPr>
+        <w:lastRenderedPageBreak/>
+        <w:t>Descripción</w:t>
+      </w:r>
+    </w:p>
+    <w:p/>
+    <w:p>
+      <w:r>
+        <w:t xml:space="preserve">El presente proyecto es una implementación de un editor simple de dibujo en 3D. El presente editor ofrece la posibilidad de agregar en diferentes </w:t>
+      </w:r>
+      <w:r>
+        <w:t>objetos</w:t>
+      </w:r>
+      <w:r>
+        <w:t xml:space="preserve"> </w:t>
+      </w:r>
+      <w:r>
+        <w:t>al</w:t>
+      </w:r>
+      <w:r>
+        <w:t xml:space="preserve"> lienz</w:t>
+      </w:r>
+      <w:r>
+        <w:t>o (</w:t>
       </w:r>
       <w:proofErr w:type="spellStart"/>
       <w:r>
-        <w:t>snapshots</w:t>
+        <w:t>canvas</w:t>
       </w:r>
       <w:proofErr w:type="spellEnd"/>
       <w:r>
-        <w:t xml:space="preserve"> y descripciones de ejecución.</w:t>
-      </w:r>
-    </w:p>
-    <w:p>
-      <w:pPr>
-        <w:jc w:val="center"/>
-      </w:pPr>
-    </w:p>
-    <w:p>
-      <w:pPr>
-        <w:jc w:val="center"/>
-      </w:pPr>
-    </w:p>
-    <w:p>
-      <w:pPr>
-        <w:jc w:val="center"/>
-      </w:pPr>
-    </w:p>
-    <w:p>
-      <w:pPr>
-        <w:jc w:val="center"/>
-      </w:pPr>
-    </w:p>
-    <w:p>
-      <w:pPr>
-        <w:jc w:val="center"/>
-      </w:pPr>
-    </w:p>
-    <w:p>
-      <w:pPr>
-        <w:jc w:val="center"/>
-      </w:pPr>
-    </w:p>
-    <w:p>
-      <w:pPr>
-        <w:jc w:val="center"/>
-      </w:pPr>
+        <w:t>). Y de la misma manera editarlos para escalar y mover los elementos.</w:t>
+      </w:r>
+    </w:p>
+    <w:p>
+      <w:r>
+        <w:t xml:space="preserve">Ante </w:t>
+      </w:r>
     </w:p>
     <w:sectPr>
       <w:pgSz w:w="12240" w:h="15840"/>

</xml_diff>